<commit_message>
Tweaks to questions and removal of garbage file from MS that got committed
</commit_message>
<xml_diff>
--- a/docs/CCD Merge Questions.docx
+++ b/docs/CCD Merge Questions.docx
@@ -23,7 +23,13 @@
         </w:numPr>
       </w:pPr>
       <w:r>
-        <w:t>What is the “Meaningful Use Standard”?</w:t>
+        <w:t>What is the “Meaningful Use Standard”</w:t>
+      </w:r>
+      <w:r>
+        <w:t xml:space="preserve"> mentioned in the original Challenge Background Presentation</w:t>
+      </w:r>
+      <w:r>
+        <w:t>?</w:t>
       </w:r>
     </w:p>
     <w:p>
@@ -54,23 +60,23 @@
           <w:numId w:val="1"/>
         </w:numPr>
       </w:pPr>
+      <w:r>
+        <w:t>Is there any form of document transmission expected in this solution, or is it simply just merging data?</w:t>
+      </w:r>
+    </w:p>
+    <w:p>
+      <w:pPr>
+        <w:pStyle w:val="ListParagraph"/>
+        <w:numPr>
+          <w:ilvl w:val="0"/>
+          <w:numId w:val="1"/>
+        </w:numPr>
+      </w:pPr>
+      <w:r>
+        <w:t>Should automatic data validation be built in to the application, or should it be an option to choose from the UI?</w:t>
+      </w:r>
       <w:bookmarkStart w:id="0" w:name="_GoBack"/>
       <w:bookmarkEnd w:id="0"/>
-      <w:r>
-        <w:t>Is there any form of document transmission expected in this solution, or is it simply just merging data?</w:t>
-      </w:r>
-    </w:p>
-    <w:p>
-      <w:pPr>
-        <w:pStyle w:val="ListParagraph"/>
-        <w:numPr>
-          <w:ilvl w:val="0"/>
-          <w:numId w:val="1"/>
-        </w:numPr>
-      </w:pPr>
-      <w:r>
-        <w:t>Should automatic data validation be built in to the application, or should it be an option to choose from the UI?</w:t>
-      </w:r>
     </w:p>
     <w:p>
       <w:pPr>

</xml_diff>

<commit_message>
-try to make git ignore crap files
</commit_message>
<xml_diff>
--- a/docs/CCD Merge Questions.docx
+++ b/docs/CCD Merge Questions.docx
@@ -41,15 +41,7 @@
         </w:numPr>
       </w:pPr>
       <w:r>
-        <w:t xml:space="preserve">Is there a desire to filter merged data based on consumer type: “for example, </w:t>
-      </w:r>
-      <w:proofErr w:type="spellStart"/>
-      <w:r>
-        <w:t>payors</w:t>
-      </w:r>
-      <w:proofErr w:type="spellEnd"/>
-      <w:r>
-        <w:t xml:space="preserve"> may have different data interest from providers”?</w:t>
+        <w:t>Is there a desire to filter merged data based on consumer type: “for example, payors may have different data interest from providers”?</w:t>
       </w:r>
     </w:p>
     <w:p>
@@ -75,92 +67,101 @@
       <w:r>
         <w:t>Should automatic data validation be built in to the application, or should it be an option to choose from the UI?</w:t>
       </w:r>
+    </w:p>
+    <w:p>
+      <w:pPr>
+        <w:pStyle w:val="ListParagraph"/>
+        <w:numPr>
+          <w:ilvl w:val="0"/>
+          <w:numId w:val="1"/>
+        </w:numPr>
+      </w:pPr>
+      <w:r>
+        <w:t>Are there typically multiple CCD’s for the exact same encounter/event?  How does this come about?  Is this due to the nature of the current business process, or lack of central data entry system?</w:t>
+      </w:r>
+    </w:p>
+    <w:p>
+      <w:pPr>
+        <w:pStyle w:val="ListParagraph"/>
+        <w:numPr>
+          <w:ilvl w:val="0"/>
+          <w:numId w:val="1"/>
+        </w:numPr>
+      </w:pPr>
+      <w:r>
+        <w:t>What details are expected to be included in the audit trail?  Does it include merged data, removed data, date/time the merge executed, who did it?</w:t>
+      </w:r>
+    </w:p>
+    <w:p>
+      <w:pPr>
+        <w:pStyle w:val="ListParagraph"/>
+        <w:numPr>
+          <w:ilvl w:val="0"/>
+          <w:numId w:val="1"/>
+        </w:numPr>
+      </w:pPr>
+      <w:r>
+        <w:t>What constitutes “timely performance”?  What are the typical sizes of documents being merged?  Is the solution expected to merge a batch of documents</w:t>
+      </w:r>
+      <w:r>
+        <w:t xml:space="preserve"> all</w:t>
+      </w:r>
+      <w:r>
+        <w:t xml:space="preserve"> at on</w:t>
+      </w:r>
+      <w:r>
+        <w:t>e time</w:t>
+      </w:r>
+      <w:r>
+        <w:t>?   What would the maximum batch size be?</w:t>
+      </w:r>
+    </w:p>
+    <w:p>
+      <w:pPr>
+        <w:pStyle w:val="ListParagraph"/>
+        <w:numPr>
+          <w:ilvl w:val="0"/>
+          <w:numId w:val="1"/>
+        </w:numPr>
+      </w:pPr>
+      <w:r>
+        <w:t>Is there a naming standard to adhere to for merged documents?</w:t>
+      </w:r>
+    </w:p>
+    <w:p>
+      <w:pPr>
+        <w:pStyle w:val="ListParagraph"/>
+        <w:numPr>
+          <w:ilvl w:val="0"/>
+          <w:numId w:val="1"/>
+        </w:numPr>
+      </w:pPr>
+      <w:r>
+        <w:t>Is there a desire to provide any views of records for a manual merge, or is this a future use case?  For example show two blocks of code in the UI and allow the end user to choose what to merge in kind of like a 3 way merge tool.</w:t>
+      </w:r>
+    </w:p>
+    <w:p>
+      <w:pPr>
+        <w:pStyle w:val="ListParagraph"/>
+        <w:numPr>
+          <w:ilvl w:val="0"/>
+          <w:numId w:val="1"/>
+        </w:numPr>
+      </w:pPr>
+      <w:r>
+        <w:t>Are documents expected to be stored by the consumer, or by the actual application server?  If by the application server, presumably HIPAA compliance must be taken into account.  How important are features like SSL, encryption, and hashing to maintaining HIPAA compliance?</w:t>
+      </w:r>
+    </w:p>
+    <w:p>
+      <w:pPr>
+        <w:pStyle w:val="ListParagraph"/>
+        <w:numPr>
+          <w:ilvl w:val="0"/>
+          <w:numId w:val="1"/>
+        </w:numPr>
+      </w:pPr>
       <w:bookmarkStart w:id="0" w:name="_GoBack"/>
       <w:bookmarkEnd w:id="0"/>
-    </w:p>
-    <w:p>
-      <w:pPr>
-        <w:pStyle w:val="ListParagraph"/>
-        <w:numPr>
-          <w:ilvl w:val="0"/>
-          <w:numId w:val="1"/>
-        </w:numPr>
-      </w:pPr>
-      <w:r>
-        <w:t>Are there typically multiple CCD’s for the exact same encounter/event?  How does this come about?  Is this due to the nature of the current business process, or lack of central data entry system?</w:t>
-      </w:r>
-    </w:p>
-    <w:p>
-      <w:pPr>
-        <w:pStyle w:val="ListParagraph"/>
-        <w:numPr>
-          <w:ilvl w:val="0"/>
-          <w:numId w:val="1"/>
-        </w:numPr>
-      </w:pPr>
-      <w:r>
-        <w:t>What details are expected to be included in the audit trail?  Does it include merged data, removed data, date/time the merge executed, who did it?</w:t>
-      </w:r>
-    </w:p>
-    <w:p>
-      <w:pPr>
-        <w:pStyle w:val="ListParagraph"/>
-        <w:numPr>
-          <w:ilvl w:val="0"/>
-          <w:numId w:val="1"/>
-        </w:numPr>
-      </w:pPr>
-      <w:r>
-        <w:t>What constitutes “timely performance”?  What are the typical sizes of documents being merged?  Is the solution expected to merge a batch of documents</w:t>
-      </w:r>
-      <w:r>
-        <w:t xml:space="preserve"> all</w:t>
-      </w:r>
-      <w:r>
-        <w:t xml:space="preserve"> at on</w:t>
-      </w:r>
-      <w:r>
-        <w:t>e time</w:t>
-      </w:r>
-      <w:r>
-        <w:t>?   What would the maximum batch size be?</w:t>
-      </w:r>
-    </w:p>
-    <w:p>
-      <w:pPr>
-        <w:pStyle w:val="ListParagraph"/>
-        <w:numPr>
-          <w:ilvl w:val="0"/>
-          <w:numId w:val="1"/>
-        </w:numPr>
-      </w:pPr>
-      <w:r>
-        <w:t>Is there a naming standard to adhere to for merged documents?</w:t>
-      </w:r>
-    </w:p>
-    <w:p>
-      <w:pPr>
-        <w:pStyle w:val="ListParagraph"/>
-        <w:numPr>
-          <w:ilvl w:val="0"/>
-          <w:numId w:val="1"/>
-        </w:numPr>
-      </w:pPr>
-      <w:r>
-        <w:t>Is there a desire to provide any views of records for a manual merge, or is this a future use case?  For example show two blocks of code in the UI and allow the end user to choose what to merge in kind of like a 3 way merge tool.</w:t>
-      </w:r>
-    </w:p>
-    <w:p>
-      <w:pPr>
-        <w:pStyle w:val="ListParagraph"/>
-        <w:numPr>
-          <w:ilvl w:val="0"/>
-          <w:numId w:val="1"/>
-        </w:numPr>
-      </w:pPr>
-      <w:r>
-        <w:t>Are documents expected to be stored by the consumer, or by the actual application server?  If by the application server, presumably HIPAA compliance must be taken into account.  How important are features like SSL, encryption, and hashing to maintaining HIPAA compliance?</w:t>
-      </w:r>
     </w:p>
     <w:p/>
     <w:sectPr>

</xml_diff>

<commit_message>
Additional notes and analysis
</commit_message>
<xml_diff>
--- a/docs/CCD Merge Questions.docx
+++ b/docs/CCD Merge Questions.docx
@@ -150,6 +150,48 @@
       </w:pPr>
       <w:r>
         <w:t>Are documents expected to be stored by the consumer, or by the actual application server?  If by the application server, presumably HIPAA compliance must be taken into account.  How important are features like SSL, encryption, and hashing to maintaining HIPAA compliance?</w:t>
+      </w:r>
+    </w:p>
+    <w:p>
+      <w:pPr>
+        <w:pStyle w:val="ListParagraph"/>
+        <w:numPr>
+          <w:ilvl w:val="0"/>
+          <w:numId w:val="1"/>
+        </w:numPr>
+      </w:pPr>
+      <w:r>
+        <w:t>The solution is supposed to fall under an open source license, are there any restrictions on the license the code might be put under?  Is the GPL fine to license the code under?</w:t>
+      </w:r>
+    </w:p>
+    <w:p>
+      <w:pPr>
+        <w:pStyle w:val="ListParagraph"/>
+        <w:numPr>
+          <w:ilvl w:val="0"/>
+          <w:numId w:val="1"/>
+        </w:numPr>
+      </w:pPr>
+      <w:r>
+        <w:t xml:space="preserve">If CCD documents in a batch are for different patients should it fail, or just be a </w:t>
+      </w:r>
+      <w:r>
+        <w:t xml:space="preserve">additional merged </w:t>
+      </w:r>
+      <w:r>
+        <w:t>documents?</w:t>
+      </w:r>
+    </w:p>
+    <w:p>
+      <w:pPr>
+        <w:pStyle w:val="ListParagraph"/>
+        <w:numPr>
+          <w:ilvl w:val="0"/>
+          <w:numId w:val="1"/>
+        </w:numPr>
+      </w:pPr>
+      <w:r>
+        <w:t>Are these all patient care settings or just hospital</w:t>
       </w:r>
       <w:bookmarkStart w:id="0" w:name="_GoBack"/>
       <w:bookmarkEnd w:id="0"/>
@@ -168,6 +210,92 @@
 <file path=word/numbering.xml><?xml version="1.0" encoding="utf-8"?>
 <w:numbering xmlns:wpc="http://schemas.microsoft.com/office/word/2010/wordprocessingCanvas" xmlns:mc="http://schemas.openxmlformats.org/markup-compatibility/2006" xmlns:o="urn:schemas-microsoft-com:office:office" xmlns:r="http://schemas.openxmlformats.org/officeDocument/2006/relationships" xmlns:m="http://schemas.openxmlformats.org/officeDocument/2006/math" xmlns:v="urn:schemas-microsoft-com:vml" xmlns:wp14="http://schemas.microsoft.com/office/word/2010/wordprocessingDrawing" xmlns:wp="http://schemas.openxmlformats.org/drawingml/2006/wordprocessingDrawing" xmlns:w10="urn:schemas-microsoft-com:office:word" xmlns:w="http://schemas.openxmlformats.org/wordprocessingml/2006/main" xmlns:w14="http://schemas.microsoft.com/office/word/2010/wordml" xmlns:wpg="http://schemas.microsoft.com/office/word/2010/wordprocessingGroup" xmlns:wpi="http://schemas.microsoft.com/office/word/2010/wordprocessingInk" xmlns:wne="http://schemas.microsoft.com/office/word/2006/wordml" xmlns:wps="http://schemas.microsoft.com/office/word/2010/wordprocessingShape" mc:Ignorable="w14 wp14">
   <w:abstractNum w:abstractNumId="0">
+    <w:nsid w:val="677B1960"/>
+    <w:multiLevelType w:val="hybridMultilevel"/>
+    <w:tmpl w:val="7B6A1290"/>
+    <w:lvl w:ilvl="0" w:tplc="0409000F">
+      <w:start w:val="1"/>
+      <w:numFmt w:val="decimal"/>
+      <w:lvlText w:val="%1."/>
+      <w:lvlJc w:val="left"/>
+      <w:pPr>
+        <w:ind w:left="720" w:hanging="360"/>
+      </w:pPr>
+    </w:lvl>
+    <w:lvl w:ilvl="1" w:tplc="04090019" w:tentative="1">
+      <w:start w:val="1"/>
+      <w:numFmt w:val="lowerLetter"/>
+      <w:lvlText w:val="%2."/>
+      <w:lvlJc w:val="left"/>
+      <w:pPr>
+        <w:ind w:left="1440" w:hanging="360"/>
+      </w:pPr>
+    </w:lvl>
+    <w:lvl w:ilvl="2" w:tplc="0409001B" w:tentative="1">
+      <w:start w:val="1"/>
+      <w:numFmt w:val="lowerRoman"/>
+      <w:lvlText w:val="%3."/>
+      <w:lvlJc w:val="right"/>
+      <w:pPr>
+        <w:ind w:left="2160" w:hanging="180"/>
+      </w:pPr>
+    </w:lvl>
+    <w:lvl w:ilvl="3" w:tplc="0409000F" w:tentative="1">
+      <w:start w:val="1"/>
+      <w:numFmt w:val="decimal"/>
+      <w:lvlText w:val="%4."/>
+      <w:lvlJc w:val="left"/>
+      <w:pPr>
+        <w:ind w:left="2880" w:hanging="360"/>
+      </w:pPr>
+    </w:lvl>
+    <w:lvl w:ilvl="4" w:tplc="04090019" w:tentative="1">
+      <w:start w:val="1"/>
+      <w:numFmt w:val="lowerLetter"/>
+      <w:lvlText w:val="%5."/>
+      <w:lvlJc w:val="left"/>
+      <w:pPr>
+        <w:ind w:left="3600" w:hanging="360"/>
+      </w:pPr>
+    </w:lvl>
+    <w:lvl w:ilvl="5" w:tplc="0409001B" w:tentative="1">
+      <w:start w:val="1"/>
+      <w:numFmt w:val="lowerRoman"/>
+      <w:lvlText w:val="%6."/>
+      <w:lvlJc w:val="right"/>
+      <w:pPr>
+        <w:ind w:left="4320" w:hanging="180"/>
+      </w:pPr>
+    </w:lvl>
+    <w:lvl w:ilvl="6" w:tplc="0409000F" w:tentative="1">
+      <w:start w:val="1"/>
+      <w:numFmt w:val="decimal"/>
+      <w:lvlText w:val="%7."/>
+      <w:lvlJc w:val="left"/>
+      <w:pPr>
+        <w:ind w:left="5040" w:hanging="360"/>
+      </w:pPr>
+    </w:lvl>
+    <w:lvl w:ilvl="7" w:tplc="04090019" w:tentative="1">
+      <w:start w:val="1"/>
+      <w:numFmt w:val="lowerLetter"/>
+      <w:lvlText w:val="%8."/>
+      <w:lvlJc w:val="left"/>
+      <w:pPr>
+        <w:ind w:left="5760" w:hanging="360"/>
+      </w:pPr>
+    </w:lvl>
+    <w:lvl w:ilvl="8" w:tplc="0409001B" w:tentative="1">
+      <w:start w:val="1"/>
+      <w:numFmt w:val="lowerRoman"/>
+      <w:lvlText w:val="%9."/>
+      <w:lvlJc w:val="right"/>
+      <w:pPr>
+        <w:ind w:left="6480" w:hanging="180"/>
+      </w:pPr>
+    </w:lvl>
+  </w:abstractNum>
+  <w:abstractNum w:abstractNumId="1">
     <w:nsid w:val="7FB47949"/>
     <w:multiLevelType w:val="hybridMultilevel"/>
     <w:tmpl w:val="21C49CBA"/>
@@ -257,6 +385,9 @@
     </w:lvl>
   </w:abstractNum>
   <w:num w:numId="1">
+    <w:abstractNumId w:val="1"/>
+  </w:num>
+  <w:num w:numId="2">
     <w:abstractNumId w:val="0"/>
   </w:num>
 </w:numbering>

</xml_diff>